<commit_message>
update system + highscore
</commit_message>
<xml_diff>
--- a/PV_PROPOSAL_PROJECT_TyperZombies.docx
+++ b/PV_PROPOSAL_PROJECT_TyperZombies.docx
@@ -439,8 +439,6 @@
           <w:sz w:val="24"/>
         </w:rPr>
       </w:pPr>
-      <w:bookmarkStart w:id="0" w:name="_GoBack"/>
-      <w:bookmarkEnd w:id="0"/>
       <w:r>
         <w:rPr>
           <w:rFonts w:ascii="Times New Roman" w:hAnsi="Times New Roman" w:cs="Times New Roman"/>
@@ -825,6 +823,20 @@
           <w:rFonts w:ascii="Times New Roman" w:hAnsi="Times New Roman" w:cs="Times New Roman"/>
           <w:sz w:val="24"/>
         </w:rPr>
+        <w:t xml:space="preserve"> – </w:t>
+      </w:r>
+      <w:r>
+        <w:rPr>
+          <w:rFonts w:ascii="Times New Roman" w:hAnsi="Times New Roman" w:cs="Times New Roman"/>
+          <w:sz w:val="24"/>
+        </w:rPr>
+        <w:t>score</w:t>
+      </w:r>
+      <w:r>
+        <w:rPr>
+          <w:rFonts w:ascii="Times New Roman" w:hAnsi="Times New Roman" w:cs="Times New Roman"/>
+          <w:sz w:val="24"/>
+        </w:rPr>
         <w:t xml:space="preserve"> - </w:t>
       </w:r>
       <w:r>
@@ -834,20 +846,8 @@
         </w:rPr>
         <w:t>gold</w:t>
       </w:r>
-      <w:r>
-        <w:rPr>
-          <w:rFonts w:ascii="Times New Roman" w:hAnsi="Times New Roman" w:cs="Times New Roman"/>
-          <w:sz w:val="24"/>
-        </w:rPr>
-        <w:t xml:space="preserve"> – </w:t>
-      </w:r>
-      <w:r>
-        <w:rPr>
-          <w:rFonts w:ascii="Times New Roman" w:hAnsi="Times New Roman" w:cs="Times New Roman"/>
-          <w:sz w:val="24"/>
-        </w:rPr>
-        <w:t>score</w:t>
-      </w:r>
+      <w:bookmarkStart w:id="0" w:name="_GoBack"/>
+      <w:bookmarkEnd w:id="0"/>
       <w:r>
         <w:rPr>
           <w:rFonts w:ascii="Times New Roman" w:hAnsi="Times New Roman" w:cs="Times New Roman"/>

</xml_diff>

<commit_message>
posisi y spawn + game over
</commit_message>
<xml_diff>
--- a/PV_PROPOSAL_PROJECT_TyperZombies.docx
+++ b/PV_PROPOSAL_PROJECT_TyperZombies.docx
@@ -837,17 +837,8 @@
           <w:rFonts w:ascii="Times New Roman" w:hAnsi="Times New Roman" w:cs="Times New Roman"/>
           <w:sz w:val="24"/>
         </w:rPr>
-        <w:t xml:space="preserve"> - </w:t>
-      </w:r>
-      <w:r>
-        <w:rPr>
-          <w:rFonts w:ascii="Times New Roman" w:hAnsi="Times New Roman" w:cs="Times New Roman"/>
-          <w:sz w:val="24"/>
-        </w:rPr>
-        <w:t>gold</w:t>
-      </w:r>
-      <w:bookmarkStart w:id="0" w:name="_GoBack"/>
-      <w:bookmarkEnd w:id="0"/>
+        <w:t xml:space="preserve"> - gold</w:t>
+      </w:r>
       <w:r>
         <w:rPr>
           <w:rFonts w:ascii="Times New Roman" w:hAnsi="Times New Roman" w:cs="Times New Roman"/>
@@ -968,7 +959,21 @@
           <w:rFonts w:ascii="Times New Roman" w:hAnsi="Times New Roman" w:cs="Times New Roman"/>
           <w:sz w:val="24"/>
         </w:rPr>
-        <w:t>. Isi menu adalah:</w:t>
+        <w:t>. Isi menu</w:t>
+      </w:r>
+      <w:r>
+        <w:rPr>
+          <w:rFonts w:ascii="Times New Roman" w:hAnsi="Times New Roman" w:cs="Times New Roman"/>
+          <w:sz w:val="24"/>
+        </w:rPr>
+        <w:t xml:space="preserve"> pause</w:t>
+      </w:r>
+      <w:r>
+        <w:rPr>
+          <w:rFonts w:ascii="Times New Roman" w:hAnsi="Times New Roman" w:cs="Times New Roman"/>
+          <w:sz w:val="24"/>
+        </w:rPr>
+        <w:t xml:space="preserve"> adalah:</w:t>
       </w:r>
     </w:p>
     <w:p>
@@ -2118,8 +2123,17 @@
           <w:rFonts w:ascii="Times New Roman" w:hAnsi="Times New Roman" w:cs="Times New Roman"/>
           <w:sz w:val="24"/>
         </w:rPr>
-        <w:t xml:space="preserve"> sesuai dengan tabel dibawah.</w:t>
-      </w:r>
+        <w:t xml:space="preserve"> sesuai dengan tabel dibawah</w:t>
+      </w:r>
+      <w:r>
+        <w:rPr>
+          <w:rFonts w:ascii="Times New Roman" w:hAnsi="Times New Roman" w:cs="Times New Roman"/>
+          <w:sz w:val="24"/>
+        </w:rPr>
+        <w:t>.</w:t>
+      </w:r>
+      <w:bookmarkStart w:id="0" w:name="_GoBack"/>
+      <w:bookmarkEnd w:id="0"/>
     </w:p>
     <w:p>
       <w:pPr>
@@ -2446,7 +2460,14 @@
           <w:rFonts w:ascii="Times New Roman" w:hAnsi="Times New Roman" w:cs="Times New Roman"/>
           <w:sz w:val="24"/>
         </w:rPr>
-        <w:t xml:space="preserve">3 setiap </w:t>
+        <w:t>2</w:t>
+      </w:r>
+      <w:r>
+        <w:rPr>
+          <w:rFonts w:ascii="Times New Roman" w:hAnsi="Times New Roman" w:cs="Times New Roman"/>
+          <w:sz w:val="24"/>
+        </w:rPr>
+        <w:t xml:space="preserve"> setiap </w:t>
       </w:r>
       <w:r>
         <w:rPr>
@@ -2510,7 +2531,42 @@
           <w:rFonts w:ascii="Times New Roman" w:hAnsi="Times New Roman" w:cs="Times New Roman"/>
           <w:sz w:val="24"/>
         </w:rPr>
-        <w:t>. Bila player kehabisan hp, maka akan ditampilkan pesan game over dan player akan kembali ke level 1 dan status nya akan di reset pula.</w:t>
+        <w:t xml:space="preserve">. Bila player kehabisan hp, maka akan ditampilkan pesan game over </w:t>
+      </w:r>
+      <w:r>
+        <w:rPr>
+          <w:rFonts w:ascii="Times New Roman" w:hAnsi="Times New Roman" w:cs="Times New Roman"/>
+          <w:sz w:val="24"/>
+        </w:rPr>
+        <w:t>dan player akan kembali ke main menu</w:t>
+      </w:r>
+      <w:r>
+        <w:rPr>
+          <w:rFonts w:ascii="Times New Roman" w:hAnsi="Times New Roman" w:cs="Times New Roman"/>
+          <w:sz w:val="24"/>
+        </w:rPr>
+        <w:t>.</w:t>
+      </w:r>
+      <w:r>
+        <w:rPr>
+          <w:rFonts w:ascii="Times New Roman" w:hAnsi="Times New Roman" w:cs="Times New Roman"/>
+          <w:sz w:val="24"/>
+        </w:rPr>
+        <w:t xml:space="preserve"> Player yang sudah game over dapat new game menggunakan nama yang sama</w:t>
+      </w:r>
+      <w:r>
+        <w:rPr>
+          <w:rFonts w:ascii="Times New Roman" w:hAnsi="Times New Roman" w:cs="Times New Roman"/>
+          <w:sz w:val="24"/>
+        </w:rPr>
+        <w:t>, tetapi tidak dapat melakukan continue</w:t>
+      </w:r>
+      <w:r>
+        <w:rPr>
+          <w:rFonts w:ascii="Times New Roman" w:hAnsi="Times New Roman" w:cs="Times New Roman"/>
+          <w:sz w:val="24"/>
+        </w:rPr>
+        <w:t>.</w:t>
       </w:r>
     </w:p>
     <w:p>

</xml_diff>